<commit_message>
Updated example menu w/ category ID
</commit_message>
<xml_diff>
--- a/Documents/Food Item Unique ID Examples.docx
+++ b/Documents/Food Item Unique ID Examples.docx
@@ -16,6 +16,11 @@
         <w:t>_</w:t>
       </w:r>
       <w:r>
+        <w:t xml:space="preserve"> _ _</w:t>
+      </w:r>
+      <w:bookmarkStart w:id="0" w:name="_GoBack"/>
+      <w:bookmarkEnd w:id="0"/>
+      <w:r>
         <w:tab/>
       </w:r>
       <w:r>
@@ -94,7 +99,12 @@
           <w:b/>
         </w:rPr>
         <w:tab/>
-        <w:t>1 - -</w:t>
+      </w:r>
+      <w:r>
+        <w:rPr>
+          <w:b/>
+        </w:rPr>
+        <w:t>COF</w:t>
       </w:r>
     </w:p>
     <w:p>
@@ -177,8 +187,15 @@
           <w:b/>
         </w:rPr>
         <w:tab/>
-        <w:t>2 - -</w:t>
-      </w:r>
+      </w:r>
+      <w:proofErr w:type="spellStart"/>
+      <w:r>
+        <w:rPr>
+          <w:b/>
+        </w:rPr>
+        <w:t>TEA</w:t>
+      </w:r>
+      <w:proofErr w:type="spellEnd"/>
     </w:p>
     <w:p>
       <w:pPr>
@@ -266,7 +283,12 @@
           <w:b/>
         </w:rPr>
         <w:tab/>
-        <w:t>3 - -</w:t>
+      </w:r>
+      <w:r>
+        <w:rPr>
+          <w:b/>
+        </w:rPr>
+        <w:t>JUI</w:t>
       </w:r>
     </w:p>
     <w:p>
@@ -349,7 +371,12 @@
           <w:b/>
         </w:rPr>
         <w:tab/>
-        <w:t>4 - -</w:t>
+      </w:r>
+      <w:r>
+        <w:rPr>
+          <w:b/>
+        </w:rPr>
+        <w:t>SDW</w:t>
       </w:r>
     </w:p>
     <w:p>
@@ -425,7 +452,18 @@
           <w:b/>
         </w:rPr>
         <w:tab/>
-        <w:t xml:space="preserve">5 - - </w:t>
+      </w:r>
+      <w:r>
+        <w:rPr>
+          <w:b/>
+        </w:rPr>
+        <w:t>PST</w:t>
+      </w:r>
+      <w:r>
+        <w:rPr>
+          <w:b/>
+        </w:rPr>
+        <w:t xml:space="preserve"> </w:t>
       </w:r>
     </w:p>
     <w:p>
@@ -467,8 +505,6 @@
       <w:pPr>
         <w:ind w:left="60"/>
       </w:pPr>
-      <w:bookmarkStart w:id="0" w:name="_GoBack"/>
-      <w:bookmarkEnd w:id="0"/>
     </w:p>
     <w:p/>
     <w:p/>

</xml_diff>